<commit_message>
Revert "sporları klasorlerıne dagıttım"
This reverts commit 126d990d29912ff52f259c31fca09556b5a974da.
</commit_message>
<xml_diff>
--- a/sporlar/spor bilgi.docx
+++ b/sporlar/spor bilgi.docx
@@ -610,7 +610,29 @@
           <w:szCs w:val="23"/>
           <w:lang w:val="tr-TR" w:eastAsia="tr-TR"/>
         </w:rPr>
-        <w:t>Amatörler için biraz riskli olan Manavgat Çayı, Antalya’nın merkezine ve turistik bölgelerine çok yakın olduğu için oldukça popüler. Eğer bu sporu ilk defa deniyorsanız veya bu konuda yeniyseniz, profesyonel sporcular ile birlikte hareket etmenizde fayda var. Çağlayanlar ve şelalelerle dolu </w:t>
+        <w:t xml:space="preserve">Amatörler için biraz riskli olan Manavgat Çayı, Antalya’nın merkezine ve turistik bölgelerine çok yakın olduğu için oldukça popüler. Eğer bu sporu ilk defa deniyorsanız veya bu konuda yeniyseniz, profesyonel sporcular </w:t>
+      </w:r>
+      <w:proofErr w:type="gramStart"/>
+      <w:r>
+        <w:rPr>
+          <w:rFonts w:ascii="Open Sans" w:eastAsia="Times New Roman" w:hAnsi="Open Sans" w:cs="Open Sans"/>
+          <w:color w:val="000000"/>
+          <w:sz w:val="23"/>
+          <w:szCs w:val="23"/>
+          <w:lang w:val="tr-TR" w:eastAsia="tr-TR"/>
+        </w:rPr>
+        <w:t>ile birlikte</w:t>
+      </w:r>
+      <w:proofErr w:type="gramEnd"/>
+      <w:r>
+        <w:rPr>
+          <w:rFonts w:ascii="Open Sans" w:eastAsia="Times New Roman" w:hAnsi="Open Sans" w:cs="Open Sans"/>
+          <w:color w:val="000000"/>
+          <w:sz w:val="23"/>
+          <w:szCs w:val="23"/>
+          <w:lang w:val="tr-TR" w:eastAsia="tr-TR"/>
+        </w:rPr>
+        <w:t xml:space="preserve"> hareket etmenizde fayda var. Çağlayanlar ve şelalelerle dolu </w:t>
       </w:r>
       <w:r>
         <w:rPr>
@@ -892,7 +914,29 @@
           <w:lang w:val="tr-TR" w:eastAsia="tr-TR"/>
         </w:rPr>
         <w:lastRenderedPageBreak/>
-        <w:t>Amatörler İçin de Uygun: İkizdere Nehri, Rize</w:t>
+        <w:t xml:space="preserve">Amatörler </w:t>
+      </w:r>
+      <w:proofErr w:type="gramStart"/>
+      <w:r>
+        <w:rPr>
+          <w:rFonts w:ascii="Roboto" w:eastAsia="Times New Roman" w:hAnsi="Roboto" w:cs="Times New Roman"/>
+          <w:color w:val="111236"/>
+          <w:sz w:val="27"/>
+          <w:szCs w:val="27"/>
+          <w:lang w:val="tr-TR" w:eastAsia="tr-TR"/>
+        </w:rPr>
+        <w:t>İçin</w:t>
+      </w:r>
+      <w:proofErr w:type="gramEnd"/>
+      <w:r>
+        <w:rPr>
+          <w:rFonts w:ascii="Roboto" w:eastAsia="Times New Roman" w:hAnsi="Roboto" w:cs="Times New Roman"/>
+          <w:color w:val="111236"/>
+          <w:sz w:val="27"/>
+          <w:szCs w:val="27"/>
+          <w:lang w:val="tr-TR" w:eastAsia="tr-TR"/>
+        </w:rPr>
+        <w:t xml:space="preserve"> de Uygun: İkizdere Nehri, Rize</w:t>
       </w:r>
     </w:p>
     <w:p>
@@ -925,7 +969,29 @@
           <w:szCs w:val="24"/>
           <w:lang w:val="tr-TR" w:eastAsia="tr-TR"/>
         </w:rPr>
-        <w:t xml:space="preserve">Dünyanın en önemli 200 vadisinden birisi olan İkizdere Vadisi, profesyoneller kadar amatör raftingcilerin de uğrak noktası. Toplam 25 kilometrelik parkura sahip İkizdere Nehri’nde, zorluk derecelerine göre 3 farklı parkur var ve ortalama 1.5 saatte tamamlanıyor. Sporcuların en çok geldiği zamanlar ise Mayıs ve Haziran ayları. Çevresinde bulunan </w:t>
+        <w:t xml:space="preserve">Dünyanın en önemli 200 vadisinden birisi olan İkizdere Vadisi, profesyoneller kadar amatör raftingcilerin de uğrak noktası. Toplam 25 kilometrelik parkura sahip İkizdere Nehri’nde, zorluk derecelerine göre 3 farklı parkur var ve ortalama 1.5 saatte tamamlanıyor. Sporcuların en çok geldiği zamanlar ise Mayıs ve </w:t>
+      </w:r>
+      <w:proofErr w:type="gramStart"/>
+      <w:r>
+        <w:rPr>
+          <w:rFonts w:ascii="Roboto" w:eastAsia="Times New Roman" w:hAnsi="Roboto" w:cs="Times New Roman"/>
+          <w:color w:val="111236"/>
+          <w:sz w:val="24"/>
+          <w:szCs w:val="24"/>
+          <w:lang w:val="tr-TR" w:eastAsia="tr-TR"/>
+        </w:rPr>
+        <w:t>Haziran</w:t>
+      </w:r>
+      <w:proofErr w:type="gramEnd"/>
+      <w:r>
+        <w:rPr>
+          <w:rFonts w:ascii="Roboto" w:eastAsia="Times New Roman" w:hAnsi="Roboto" w:cs="Times New Roman"/>
+          <w:color w:val="111236"/>
+          <w:sz w:val="24"/>
+          <w:szCs w:val="24"/>
+          <w:lang w:val="tr-TR" w:eastAsia="tr-TR"/>
+        </w:rPr>
+        <w:t xml:space="preserve"> ayları. Çevresinde bulunan </w:t>
       </w:r>
       <w:proofErr w:type="spellStart"/>
       <w:r>
@@ -1856,14 +1922,25 @@
           <w:szCs w:val="21"/>
         </w:rPr>
       </w:pPr>
-      <w:r>
-        <w:rPr>
-          <w:rFonts w:ascii="Open Sans" w:hAnsi="Open Sans" w:cs="Open Sans"/>
-          <w:color w:val="3D3B3B"/>
-          <w:sz w:val="21"/>
-          <w:szCs w:val="21"/>
-        </w:rPr>
-        <w:t>edebilirsiniz.</w:t>
+      <w:proofErr w:type="gramStart"/>
+      <w:r>
+        <w:rPr>
+          <w:rFonts w:ascii="Open Sans" w:hAnsi="Open Sans" w:cs="Open Sans"/>
+          <w:color w:val="3D3B3B"/>
+          <w:sz w:val="21"/>
+          <w:szCs w:val="21"/>
+        </w:rPr>
+        <w:t>edebilirsiniz</w:t>
+      </w:r>
+      <w:proofErr w:type="gramEnd"/>
+      <w:r>
+        <w:rPr>
+          <w:rFonts w:ascii="Open Sans" w:hAnsi="Open Sans" w:cs="Open Sans"/>
+          <w:color w:val="3D3B3B"/>
+          <w:sz w:val="21"/>
+          <w:szCs w:val="21"/>
+        </w:rPr>
+        <w:t>.</w:t>
       </w:r>
     </w:p>
     <w:p>
@@ -3482,7 +3559,25 @@
           <w:sz w:val="26"/>
           <w:szCs w:val="26"/>
         </w:rPr>
-        <w:t xml:space="preserve"> için kurulan 60 metre uzunluğundaki vinç adrenalin tutkularının favorilerinden biri. Şu muhteşem güzelliğe o yükseklikten bakıp kendinizi rüzgarın kollarına bıraktığınızı hayal edin...</w:t>
+        <w:t xml:space="preserve"> için kurulan 60 metre uzunluğundaki vinç adrenalin tutkularının favorilerinden biri. Şu muhteşem güzelliğe o yükseklikten bakıp kendinizi </w:t>
+      </w:r>
+      <w:proofErr w:type="gramStart"/>
+      <w:r>
+        <w:rPr>
+          <w:rFonts w:ascii="Open Sans" w:hAnsi="Open Sans" w:cs="Open Sans"/>
+          <w:sz w:val="26"/>
+          <w:szCs w:val="26"/>
+        </w:rPr>
+        <w:t>rüzgarın</w:t>
+      </w:r>
+      <w:proofErr w:type="gramEnd"/>
+      <w:r>
+        <w:rPr>
+          <w:rFonts w:ascii="Open Sans" w:hAnsi="Open Sans" w:cs="Open Sans"/>
+          <w:sz w:val="26"/>
+          <w:szCs w:val="26"/>
+        </w:rPr>
+        <w:t xml:space="preserve"> kollarına bıraktığınızı hayal edin...</w:t>
       </w:r>
     </w:p>
     <w:p>
@@ -5710,6 +5805,7 @@
           <w:szCs w:val="27"/>
         </w:rPr>
       </w:pPr>
+      <w:proofErr w:type="gramStart"/>
       <w:r>
         <w:rPr>
           <w:rFonts w:ascii="Open Sans" w:hAnsi="Open Sans" w:cs="Open Sans"/>
@@ -5720,7 +5816,19 @@
           <w:szCs w:val="27"/>
         </w:rPr>
         <w:lastRenderedPageBreak/>
-        <w:t>ÜRKİYE’DEKİ  EN GÜZEL DALIŞ NOKTALARI </w:t>
+        <w:t>ÜRKİYE’DEKİ  EN</w:t>
+      </w:r>
+      <w:proofErr w:type="gramEnd"/>
+      <w:r>
+        <w:rPr>
+          <w:rFonts w:ascii="Open Sans" w:hAnsi="Open Sans" w:cs="Open Sans"/>
+          <w:b/>
+          <w:bCs/>
+          <w:color w:val="000000"/>
+          <w:sz w:val="27"/>
+          <w:szCs w:val="27"/>
+        </w:rPr>
+        <w:t xml:space="preserve"> GÜZEL DALIŞ NOKTALARI </w:t>
       </w:r>
     </w:p>
     <w:p>
@@ -8240,7 +8348,27 @@
           <w:sz w:val="21"/>
           <w:szCs w:val="21"/>
         </w:rPr>
-        <w:t xml:space="preserve"> için ideal koşulları sağlayan pek çok bölge ve koya sahiptir. Paraşütlü rüzgar sörfü, </w:t>
+        <w:t xml:space="preserve"> için ideal koşulları sağlayan pek çok bölge ve koya sahiptir. Paraşütlü </w:t>
+      </w:r>
+      <w:proofErr w:type="gramStart"/>
+      <w:r>
+        <w:rPr>
+          <w:rFonts w:ascii="Open Sans" w:hAnsi="Open Sans" w:cs="Open Sans"/>
+          <w:color w:val="3D3B3B"/>
+          <w:sz w:val="21"/>
+          <w:szCs w:val="21"/>
+        </w:rPr>
+        <w:t>rüzgar</w:t>
+      </w:r>
+      <w:proofErr w:type="gramEnd"/>
+      <w:r>
+        <w:rPr>
+          <w:rFonts w:ascii="Open Sans" w:hAnsi="Open Sans" w:cs="Open Sans"/>
+          <w:color w:val="3D3B3B"/>
+          <w:sz w:val="21"/>
+          <w:szCs w:val="21"/>
+        </w:rPr>
+        <w:t xml:space="preserve"> sörfü, </w:t>
       </w:r>
       <w:proofErr w:type="spellStart"/>
       <w:r>
@@ -8431,14 +8559,25 @@
           <w:szCs w:val="30"/>
         </w:rPr>
       </w:pPr>
-      <w:r>
-        <w:rPr>
-          <w:rFonts w:ascii="Open Sans" w:hAnsi="Open Sans" w:cs="Open Sans"/>
-          <w:color w:val="3D3B3B"/>
-          <w:sz w:val="30"/>
-          <w:szCs w:val="30"/>
-        </w:rPr>
-        <w:t>İzmir - Alaçatı</w:t>
+      <w:proofErr w:type="gramStart"/>
+      <w:r>
+        <w:rPr>
+          <w:rFonts w:ascii="Open Sans" w:hAnsi="Open Sans" w:cs="Open Sans"/>
+          <w:color w:val="3D3B3B"/>
+          <w:sz w:val="30"/>
+          <w:szCs w:val="30"/>
+        </w:rPr>
+        <w:t>İzmir -</w:t>
+      </w:r>
+      <w:proofErr w:type="gramEnd"/>
+      <w:r>
+        <w:rPr>
+          <w:rFonts w:ascii="Open Sans" w:hAnsi="Open Sans" w:cs="Open Sans"/>
+          <w:color w:val="3D3B3B"/>
+          <w:sz w:val="30"/>
+          <w:szCs w:val="30"/>
+        </w:rPr>
+        <w:t xml:space="preserve"> Alaçatı</w:t>
       </w:r>
       <w:r>
         <w:rPr>
@@ -8686,7 +8825,27 @@
           <w:sz w:val="21"/>
           <w:szCs w:val="21"/>
         </w:rPr>
-        <w:t xml:space="preserve"> gibi sporları öğrenebileceğiniz kurs ve okullar bulunur. Rüzgarın </w:t>
+        <w:t xml:space="preserve"> gibi sporları öğrenebileceğiniz kurs ve okullar bulunur. </w:t>
+      </w:r>
+      <w:proofErr w:type="gramStart"/>
+      <w:r>
+        <w:rPr>
+          <w:rFonts w:ascii="Open Sans" w:hAnsi="Open Sans" w:cs="Open Sans"/>
+          <w:color w:val="3D3B3B"/>
+          <w:sz w:val="21"/>
+          <w:szCs w:val="21"/>
+        </w:rPr>
+        <w:t>Rüzgarın</w:t>
+      </w:r>
+      <w:proofErr w:type="gramEnd"/>
+      <w:r>
+        <w:rPr>
+          <w:rFonts w:ascii="Open Sans" w:hAnsi="Open Sans" w:cs="Open Sans"/>
+          <w:color w:val="3D3B3B"/>
+          <w:sz w:val="21"/>
+          <w:szCs w:val="21"/>
+        </w:rPr>
+        <w:t xml:space="preserve"> </w:t>
       </w:r>
       <w:r>
         <w:rPr>
@@ -9045,14 +9204,25 @@
           <w:szCs w:val="30"/>
         </w:rPr>
       </w:pPr>
-      <w:r>
-        <w:rPr>
-          <w:rFonts w:ascii="Open Sans" w:hAnsi="Open Sans" w:cs="Open Sans"/>
-          <w:color w:val="3D3B3B"/>
-          <w:sz w:val="30"/>
-          <w:szCs w:val="30"/>
-        </w:rPr>
-        <w:t xml:space="preserve">İstanbul - </w:t>
+      <w:proofErr w:type="gramStart"/>
+      <w:r>
+        <w:rPr>
+          <w:rFonts w:ascii="Open Sans" w:hAnsi="Open Sans" w:cs="Open Sans"/>
+          <w:color w:val="3D3B3B"/>
+          <w:sz w:val="30"/>
+          <w:szCs w:val="30"/>
+        </w:rPr>
+        <w:t>İstanbul -</w:t>
+      </w:r>
+      <w:proofErr w:type="gramEnd"/>
+      <w:r>
+        <w:rPr>
+          <w:rFonts w:ascii="Open Sans" w:hAnsi="Open Sans" w:cs="Open Sans"/>
+          <w:color w:val="3D3B3B"/>
+          <w:sz w:val="30"/>
+          <w:szCs w:val="30"/>
+        </w:rPr>
+        <w:t xml:space="preserve"> </w:t>
       </w:r>
       <w:proofErr w:type="spellStart"/>
       <w:r>
@@ -9093,7 +9263,27 @@
           <w:sz w:val="21"/>
           <w:szCs w:val="21"/>
         </w:rPr>
-        <w:t xml:space="preserve">İstanbul’un en iyi rüzgar sörfü noktası olarak bilinen </w:t>
+        <w:t xml:space="preserve">İstanbul’un en iyi </w:t>
+      </w:r>
+      <w:proofErr w:type="gramStart"/>
+      <w:r>
+        <w:rPr>
+          <w:rFonts w:ascii="Open Sans" w:hAnsi="Open Sans" w:cs="Open Sans"/>
+          <w:color w:val="3D3B3B"/>
+          <w:sz w:val="21"/>
+          <w:szCs w:val="21"/>
+        </w:rPr>
+        <w:t>rüzgar</w:t>
+      </w:r>
+      <w:proofErr w:type="gramEnd"/>
+      <w:r>
+        <w:rPr>
+          <w:rFonts w:ascii="Open Sans" w:hAnsi="Open Sans" w:cs="Open Sans"/>
+          <w:color w:val="3D3B3B"/>
+          <w:sz w:val="21"/>
+          <w:szCs w:val="21"/>
+        </w:rPr>
+        <w:t xml:space="preserve"> sörfü noktası olarak bilinen </w:t>
       </w:r>
       <w:proofErr w:type="spellStart"/>
       <w:r>
@@ -9329,7 +9519,27 @@
           <w:sz w:val="27"/>
           <w:szCs w:val="27"/>
         </w:rPr>
-        <w:t xml:space="preserve"> yapma imkanı sağlıyor. 200.000m2lik oldukça büyük bir alana yayılan tesis bünyesinde konforlu ve otel kalitesinde konaklama hizmeti de veriliyor.</w:t>
+        <w:t xml:space="preserve"> yapma </w:t>
+      </w:r>
+      <w:proofErr w:type="gramStart"/>
+      <w:r>
+        <w:rPr>
+          <w:rFonts w:ascii="Roboto Condensed" w:hAnsi="Roboto Condensed"/>
+          <w:color w:val="888888"/>
+          <w:sz w:val="27"/>
+          <w:szCs w:val="27"/>
+        </w:rPr>
+        <w:t>imkanı</w:t>
+      </w:r>
+      <w:proofErr w:type="gramEnd"/>
+      <w:r>
+        <w:rPr>
+          <w:rFonts w:ascii="Roboto Condensed" w:hAnsi="Roboto Condensed"/>
+          <w:color w:val="888888"/>
+          <w:sz w:val="27"/>
+          <w:szCs w:val="27"/>
+        </w:rPr>
+        <w:t xml:space="preserve"> sağlıyor. 200.000m2lik oldukça büyük bir alana yayılan tesis bünyesinde konforlu ve otel kalitesinde konaklama hizmeti de veriliyor.</w:t>
       </w:r>
     </w:p>
     <w:p>
@@ -9347,32 +9557,6 @@
     </w:p>
     <w:p>
       <w:pPr>
-        <w:pStyle w:val="NormalWeb"/>
-        <w:shd w:val="clear" w:color="auto" w:fill="FFFFFF"/>
-        <w:spacing w:before="0" w:beforeAutospacing="0"/>
-        <w:rPr>
-          <w:rFonts w:ascii="Roboto Condensed" w:hAnsi="Roboto Condensed"/>
-          <w:color w:val="888888"/>
-          <w:sz w:val="27"/>
-          <w:szCs w:val="27"/>
-        </w:rPr>
-      </w:pPr>
-    </w:p>
-    <w:p>
-      <w:pPr>
-        <w:pStyle w:val="NormalWeb"/>
-        <w:shd w:val="clear" w:color="auto" w:fill="FFFFFF"/>
-        <w:spacing w:before="0" w:beforeAutospacing="0"/>
-        <w:rPr>
-          <w:rFonts w:ascii="Roboto Condensed" w:hAnsi="Roboto Condensed"/>
-          <w:color w:val="888888"/>
-          <w:sz w:val="27"/>
-          <w:szCs w:val="27"/>
-        </w:rPr>
-      </w:pPr>
-    </w:p>
-    <w:p>
-      <w:pPr>
         <w:pStyle w:val="Balk2"/>
         <w:shd w:val="clear" w:color="auto" w:fill="FFFFFF"/>
         <w:spacing w:before="0"/>
@@ -9392,6 +9576,7 @@
           <w:sz w:val="33"/>
           <w:szCs w:val="33"/>
         </w:rPr>
+        <w:lastRenderedPageBreak/>
         <w:t>Türkiye’de</w:t>
       </w:r>
       <w:proofErr w:type="spellEnd"/>
@@ -9691,6 +9876,7 @@
         <w:t xml:space="preserve">2.Kaputaş </w:t>
       </w:r>
       <w:proofErr w:type="spellStart"/>
+      <w:proofErr w:type="gramStart"/>
       <w:r>
         <w:rPr>
           <w:rFonts w:ascii="Arial" w:hAnsi="Arial" w:cs="Arial"/>
@@ -9701,6 +9887,7 @@
         <w:t>Kanyon,Antalya</w:t>
       </w:r>
       <w:proofErr w:type="spellEnd"/>
+      <w:proofErr w:type="gramEnd"/>
     </w:p>
     <w:p>
       <w:pPr>
@@ -9724,6 +9911,7 @@
         <w:t xml:space="preserve">Antalya’nın sıcağından bunalanlar ve kendine güvenenler için muhteşem bir kanyon geçişi olacak </w:t>
       </w:r>
       <w:proofErr w:type="spellStart"/>
+      <w:proofErr w:type="gramStart"/>
       <w:r>
         <w:rPr>
           <w:rFonts w:ascii="Arial" w:hAnsi="Arial" w:cs="Arial"/>
@@ -9734,6 +9922,7 @@
         <w:t>diyebilirim.Sürekli</w:t>
       </w:r>
       <w:proofErr w:type="spellEnd"/>
+      <w:proofErr w:type="gramEnd"/>
       <w:r>
         <w:rPr>
           <w:rFonts w:ascii="Arial" w:hAnsi="Arial" w:cs="Arial"/>
@@ -9782,107 +9971,6 @@
           <w:szCs w:val="27"/>
         </w:rPr>
         <w:t xml:space="preserve"> Plajı’na ulaştıysanız başarılı bir geçiş yapmışsınız demektir.</w:t>
-      </w:r>
-    </w:p>
-    <w:p/>
-    <w:p/>
-    <w:p>
-      <w:proofErr w:type="spellStart"/>
-      <w:r>
-        <w:t>Çanakkale</w:t>
-      </w:r>
-      <w:proofErr w:type="spellEnd"/>
-    </w:p>
-    <w:p>
-      <w:pPr>
-        <w:pStyle w:val="Balk2"/>
-        <w:shd w:val="clear" w:color="auto" w:fill="FFFFFF"/>
-        <w:spacing w:before="0"/>
-        <w:jc w:val="both"/>
-        <w:rPr>
-          <w:rFonts w:ascii="Helvetica" w:hAnsi="Helvetica"/>
-          <w:color w:val="212529"/>
-          <w:sz w:val="48"/>
-          <w:szCs w:val="48"/>
-          <w:lang w:val="tr-TR"/>
-        </w:rPr>
-      </w:pPr>
-      <w:proofErr w:type="spellStart"/>
-      <w:r>
-        <w:rPr>
-          <w:rStyle w:val="Gl"/>
-          <w:rFonts w:ascii="Helvetica" w:hAnsi="Helvetica"/>
-          <w:b w:val="0"/>
-          <w:bCs w:val="0"/>
-          <w:color w:val="212529"/>
-          <w:sz w:val="48"/>
-          <w:szCs w:val="48"/>
-        </w:rPr>
-        <w:t>Ayazma</w:t>
-      </w:r>
-      <w:proofErr w:type="spellEnd"/>
-      <w:r>
-        <w:rPr>
-          <w:rStyle w:val="Gl"/>
-          <w:rFonts w:ascii="Helvetica" w:hAnsi="Helvetica"/>
-          <w:b w:val="0"/>
-          <w:bCs w:val="0"/>
-          <w:color w:val="212529"/>
-          <w:sz w:val="48"/>
-          <w:szCs w:val="48"/>
-        </w:rPr>
-        <w:t xml:space="preserve"> </w:t>
-      </w:r>
-      <w:proofErr w:type="spellStart"/>
-      <w:r>
-        <w:rPr>
-          <w:rStyle w:val="Gl"/>
-          <w:rFonts w:ascii="Helvetica" w:hAnsi="Helvetica"/>
-          <w:b w:val="0"/>
-          <w:bCs w:val="0"/>
-          <w:color w:val="212529"/>
-          <w:sz w:val="48"/>
-          <w:szCs w:val="48"/>
-        </w:rPr>
-        <w:t>Şelalesi</w:t>
-      </w:r>
-      <w:proofErr w:type="spellEnd"/>
-    </w:p>
-    <w:p>
-      <w:pPr>
-        <w:pStyle w:val="NormalWeb"/>
-        <w:shd w:val="clear" w:color="auto" w:fill="FFFFFF"/>
-        <w:spacing w:before="0" w:beforeAutospacing="0"/>
-        <w:jc w:val="both"/>
-        <w:rPr>
-          <w:rFonts w:ascii="Helvetica" w:hAnsi="Helvetica"/>
-          <w:color w:val="212529"/>
-          <w:sz w:val="21"/>
-          <w:szCs w:val="21"/>
-        </w:rPr>
-      </w:pPr>
-    </w:p>
-    <w:p>
-      <w:pPr>
-        <w:pStyle w:val="NormalWeb"/>
-        <w:shd w:val="clear" w:color="auto" w:fill="FFFFFF"/>
-        <w:spacing w:before="0" w:beforeAutospacing="0"/>
-        <w:jc w:val="both"/>
-        <w:rPr>
-          <w:rFonts w:ascii="Helvetica" w:hAnsi="Helvetica"/>
-          <w:color w:val="212529"/>
-          <w:sz w:val="21"/>
-          <w:szCs w:val="21"/>
-        </w:rPr>
-      </w:pPr>
-      <w:r>
-        <w:rPr>
-          <w:rFonts w:ascii="Helvetica" w:hAnsi="Helvetica"/>
-          <w:color w:val="212529"/>
-          <w:sz w:val="21"/>
-          <w:szCs w:val="21"/>
-        </w:rPr>
-        <w:t>Çanakkale’nin şirin ve güzel köyü Bayramiç sınırları içerisinde bulunan Ayazma Şelalesi ve kamp alanı, adrenalin sporu tutkunlarının yeni uğrak yerlerinden biri olarak ön plana çıkar. Kaz Dağları’nın eteklerinde bulunan Ayazma Şelalesi bölgesinde, buz gibi suyun içerine heyecan dolu atlayışlar yapabilir ve soğuk suda yüzebilirsin. Ayrıca Kaz Dağları’nın yeşil tonlarının keyfini çıkarmak için bölgede birkaç gecelik kamp faaliyeti de gerçekleştirebilirsin.</w:t>
       </w:r>
     </w:p>
     <w:p/>

</xml_diff>

<commit_message>
Revert "Revert "sporları klasorlerıne dagıttım""
This reverts commit 97cfcbdd3e15dcec226307a454ae142ae0ce4772.
</commit_message>
<xml_diff>
--- a/sporlar/spor bilgi.docx
+++ b/sporlar/spor bilgi.docx
@@ -610,29 +610,7 @@
           <w:szCs w:val="23"/>
           <w:lang w:val="tr-TR" w:eastAsia="tr-TR"/>
         </w:rPr>
-        <w:t xml:space="preserve">Amatörler için biraz riskli olan Manavgat Çayı, Antalya’nın merkezine ve turistik bölgelerine çok yakın olduğu için oldukça popüler. Eğer bu sporu ilk defa deniyorsanız veya bu konuda yeniyseniz, profesyonel sporcular </w:t>
-      </w:r>
-      <w:proofErr w:type="gramStart"/>
-      <w:r>
-        <w:rPr>
-          <w:rFonts w:ascii="Open Sans" w:eastAsia="Times New Roman" w:hAnsi="Open Sans" w:cs="Open Sans"/>
-          <w:color w:val="000000"/>
-          <w:sz w:val="23"/>
-          <w:szCs w:val="23"/>
-          <w:lang w:val="tr-TR" w:eastAsia="tr-TR"/>
-        </w:rPr>
-        <w:t>ile birlikte</w:t>
-      </w:r>
-      <w:proofErr w:type="gramEnd"/>
-      <w:r>
-        <w:rPr>
-          <w:rFonts w:ascii="Open Sans" w:eastAsia="Times New Roman" w:hAnsi="Open Sans" w:cs="Open Sans"/>
-          <w:color w:val="000000"/>
-          <w:sz w:val="23"/>
-          <w:szCs w:val="23"/>
-          <w:lang w:val="tr-TR" w:eastAsia="tr-TR"/>
-        </w:rPr>
-        <w:t xml:space="preserve"> hareket etmenizde fayda var. Çağlayanlar ve şelalelerle dolu </w:t>
+        <w:t>Amatörler için biraz riskli olan Manavgat Çayı, Antalya’nın merkezine ve turistik bölgelerine çok yakın olduğu için oldukça popüler. Eğer bu sporu ilk defa deniyorsanız veya bu konuda yeniyseniz, profesyonel sporcular ile birlikte hareket etmenizde fayda var. Çağlayanlar ve şelalelerle dolu </w:t>
       </w:r>
       <w:r>
         <w:rPr>
@@ -914,29 +892,7 @@
           <w:lang w:val="tr-TR" w:eastAsia="tr-TR"/>
         </w:rPr>
         <w:lastRenderedPageBreak/>
-        <w:t xml:space="preserve">Amatörler </w:t>
-      </w:r>
-      <w:proofErr w:type="gramStart"/>
-      <w:r>
-        <w:rPr>
-          <w:rFonts w:ascii="Roboto" w:eastAsia="Times New Roman" w:hAnsi="Roboto" w:cs="Times New Roman"/>
-          <w:color w:val="111236"/>
-          <w:sz w:val="27"/>
-          <w:szCs w:val="27"/>
-          <w:lang w:val="tr-TR" w:eastAsia="tr-TR"/>
-        </w:rPr>
-        <w:t>İçin</w:t>
-      </w:r>
-      <w:proofErr w:type="gramEnd"/>
-      <w:r>
-        <w:rPr>
-          <w:rFonts w:ascii="Roboto" w:eastAsia="Times New Roman" w:hAnsi="Roboto" w:cs="Times New Roman"/>
-          <w:color w:val="111236"/>
-          <w:sz w:val="27"/>
-          <w:szCs w:val="27"/>
-          <w:lang w:val="tr-TR" w:eastAsia="tr-TR"/>
-        </w:rPr>
-        <w:t xml:space="preserve"> de Uygun: İkizdere Nehri, Rize</w:t>
+        <w:t>Amatörler İçin de Uygun: İkizdere Nehri, Rize</w:t>
       </w:r>
     </w:p>
     <w:p>
@@ -969,29 +925,7 @@
           <w:szCs w:val="24"/>
           <w:lang w:val="tr-TR" w:eastAsia="tr-TR"/>
         </w:rPr>
-        <w:t xml:space="preserve">Dünyanın en önemli 200 vadisinden birisi olan İkizdere Vadisi, profesyoneller kadar amatör raftingcilerin de uğrak noktası. Toplam 25 kilometrelik parkura sahip İkizdere Nehri’nde, zorluk derecelerine göre 3 farklı parkur var ve ortalama 1.5 saatte tamamlanıyor. Sporcuların en çok geldiği zamanlar ise Mayıs ve </w:t>
-      </w:r>
-      <w:proofErr w:type="gramStart"/>
-      <w:r>
-        <w:rPr>
-          <w:rFonts w:ascii="Roboto" w:eastAsia="Times New Roman" w:hAnsi="Roboto" w:cs="Times New Roman"/>
-          <w:color w:val="111236"/>
-          <w:sz w:val="24"/>
-          <w:szCs w:val="24"/>
-          <w:lang w:val="tr-TR" w:eastAsia="tr-TR"/>
-        </w:rPr>
-        <w:t>Haziran</w:t>
-      </w:r>
-      <w:proofErr w:type="gramEnd"/>
-      <w:r>
-        <w:rPr>
-          <w:rFonts w:ascii="Roboto" w:eastAsia="Times New Roman" w:hAnsi="Roboto" w:cs="Times New Roman"/>
-          <w:color w:val="111236"/>
-          <w:sz w:val="24"/>
-          <w:szCs w:val="24"/>
-          <w:lang w:val="tr-TR" w:eastAsia="tr-TR"/>
-        </w:rPr>
-        <w:t xml:space="preserve"> ayları. Çevresinde bulunan </w:t>
+        <w:t xml:space="preserve">Dünyanın en önemli 200 vadisinden birisi olan İkizdere Vadisi, profesyoneller kadar amatör raftingcilerin de uğrak noktası. Toplam 25 kilometrelik parkura sahip İkizdere Nehri’nde, zorluk derecelerine göre 3 farklı parkur var ve ortalama 1.5 saatte tamamlanıyor. Sporcuların en çok geldiği zamanlar ise Mayıs ve Haziran ayları. Çevresinde bulunan </w:t>
       </w:r>
       <w:proofErr w:type="spellStart"/>
       <w:r>
@@ -1922,25 +1856,14 @@
           <w:szCs w:val="21"/>
         </w:rPr>
       </w:pPr>
-      <w:proofErr w:type="gramStart"/>
-      <w:r>
-        <w:rPr>
-          <w:rFonts w:ascii="Open Sans" w:hAnsi="Open Sans" w:cs="Open Sans"/>
-          <w:color w:val="3D3B3B"/>
-          <w:sz w:val="21"/>
-          <w:szCs w:val="21"/>
-        </w:rPr>
-        <w:t>edebilirsiniz</w:t>
-      </w:r>
-      <w:proofErr w:type="gramEnd"/>
-      <w:r>
-        <w:rPr>
-          <w:rFonts w:ascii="Open Sans" w:hAnsi="Open Sans" w:cs="Open Sans"/>
-          <w:color w:val="3D3B3B"/>
-          <w:sz w:val="21"/>
-          <w:szCs w:val="21"/>
-        </w:rPr>
-        <w:t>.</w:t>
+      <w:r>
+        <w:rPr>
+          <w:rFonts w:ascii="Open Sans" w:hAnsi="Open Sans" w:cs="Open Sans"/>
+          <w:color w:val="3D3B3B"/>
+          <w:sz w:val="21"/>
+          <w:szCs w:val="21"/>
+        </w:rPr>
+        <w:t>edebilirsiniz.</w:t>
       </w:r>
     </w:p>
     <w:p>
@@ -3559,25 +3482,7 @@
           <w:sz w:val="26"/>
           <w:szCs w:val="26"/>
         </w:rPr>
-        <w:t xml:space="preserve"> için kurulan 60 metre uzunluğundaki vinç adrenalin tutkularının favorilerinden biri. Şu muhteşem güzelliğe o yükseklikten bakıp kendinizi </w:t>
-      </w:r>
-      <w:proofErr w:type="gramStart"/>
-      <w:r>
-        <w:rPr>
-          <w:rFonts w:ascii="Open Sans" w:hAnsi="Open Sans" w:cs="Open Sans"/>
-          <w:sz w:val="26"/>
-          <w:szCs w:val="26"/>
-        </w:rPr>
-        <w:t>rüzgarın</w:t>
-      </w:r>
-      <w:proofErr w:type="gramEnd"/>
-      <w:r>
-        <w:rPr>
-          <w:rFonts w:ascii="Open Sans" w:hAnsi="Open Sans" w:cs="Open Sans"/>
-          <w:sz w:val="26"/>
-          <w:szCs w:val="26"/>
-        </w:rPr>
-        <w:t xml:space="preserve"> kollarına bıraktığınızı hayal edin...</w:t>
+        <w:t xml:space="preserve"> için kurulan 60 metre uzunluğundaki vinç adrenalin tutkularının favorilerinden biri. Şu muhteşem güzelliğe o yükseklikten bakıp kendinizi rüzgarın kollarına bıraktığınızı hayal edin...</w:t>
       </w:r>
     </w:p>
     <w:p>
@@ -5805,7 +5710,6 @@
           <w:szCs w:val="27"/>
         </w:rPr>
       </w:pPr>
-      <w:proofErr w:type="gramStart"/>
       <w:r>
         <w:rPr>
           <w:rFonts w:ascii="Open Sans" w:hAnsi="Open Sans" w:cs="Open Sans"/>
@@ -5816,19 +5720,7 @@
           <w:szCs w:val="27"/>
         </w:rPr>
         <w:lastRenderedPageBreak/>
-        <w:t>ÜRKİYE’DEKİ  EN</w:t>
-      </w:r>
-      <w:proofErr w:type="gramEnd"/>
-      <w:r>
-        <w:rPr>
-          <w:rFonts w:ascii="Open Sans" w:hAnsi="Open Sans" w:cs="Open Sans"/>
-          <w:b/>
-          <w:bCs/>
-          <w:color w:val="000000"/>
-          <w:sz w:val="27"/>
-          <w:szCs w:val="27"/>
-        </w:rPr>
-        <w:t xml:space="preserve"> GÜZEL DALIŞ NOKTALARI </w:t>
+        <w:t>ÜRKİYE’DEKİ  EN GÜZEL DALIŞ NOKTALARI </w:t>
       </w:r>
     </w:p>
     <w:p>
@@ -8348,27 +8240,7 @@
           <w:sz w:val="21"/>
           <w:szCs w:val="21"/>
         </w:rPr>
-        <w:t xml:space="preserve"> için ideal koşulları sağlayan pek çok bölge ve koya sahiptir. Paraşütlü </w:t>
-      </w:r>
-      <w:proofErr w:type="gramStart"/>
-      <w:r>
-        <w:rPr>
-          <w:rFonts w:ascii="Open Sans" w:hAnsi="Open Sans" w:cs="Open Sans"/>
-          <w:color w:val="3D3B3B"/>
-          <w:sz w:val="21"/>
-          <w:szCs w:val="21"/>
-        </w:rPr>
-        <w:t>rüzgar</w:t>
-      </w:r>
-      <w:proofErr w:type="gramEnd"/>
-      <w:r>
-        <w:rPr>
-          <w:rFonts w:ascii="Open Sans" w:hAnsi="Open Sans" w:cs="Open Sans"/>
-          <w:color w:val="3D3B3B"/>
-          <w:sz w:val="21"/>
-          <w:szCs w:val="21"/>
-        </w:rPr>
-        <w:t xml:space="preserve"> sörfü, </w:t>
+        <w:t xml:space="preserve"> için ideal koşulları sağlayan pek çok bölge ve koya sahiptir. Paraşütlü rüzgar sörfü, </w:t>
       </w:r>
       <w:proofErr w:type="spellStart"/>
       <w:r>
@@ -8559,25 +8431,14 @@
           <w:szCs w:val="30"/>
         </w:rPr>
       </w:pPr>
-      <w:proofErr w:type="gramStart"/>
-      <w:r>
-        <w:rPr>
-          <w:rFonts w:ascii="Open Sans" w:hAnsi="Open Sans" w:cs="Open Sans"/>
-          <w:color w:val="3D3B3B"/>
-          <w:sz w:val="30"/>
-          <w:szCs w:val="30"/>
-        </w:rPr>
-        <w:t>İzmir -</w:t>
-      </w:r>
-      <w:proofErr w:type="gramEnd"/>
-      <w:r>
-        <w:rPr>
-          <w:rFonts w:ascii="Open Sans" w:hAnsi="Open Sans" w:cs="Open Sans"/>
-          <w:color w:val="3D3B3B"/>
-          <w:sz w:val="30"/>
-          <w:szCs w:val="30"/>
-        </w:rPr>
-        <w:t xml:space="preserve"> Alaçatı</w:t>
+      <w:r>
+        <w:rPr>
+          <w:rFonts w:ascii="Open Sans" w:hAnsi="Open Sans" w:cs="Open Sans"/>
+          <w:color w:val="3D3B3B"/>
+          <w:sz w:val="30"/>
+          <w:szCs w:val="30"/>
+        </w:rPr>
+        <w:t>İzmir - Alaçatı</w:t>
       </w:r>
       <w:r>
         <w:rPr>
@@ -8825,27 +8686,7 @@
           <w:sz w:val="21"/>
           <w:szCs w:val="21"/>
         </w:rPr>
-        <w:t xml:space="preserve"> gibi sporları öğrenebileceğiniz kurs ve okullar bulunur. </w:t>
-      </w:r>
-      <w:proofErr w:type="gramStart"/>
-      <w:r>
-        <w:rPr>
-          <w:rFonts w:ascii="Open Sans" w:hAnsi="Open Sans" w:cs="Open Sans"/>
-          <w:color w:val="3D3B3B"/>
-          <w:sz w:val="21"/>
-          <w:szCs w:val="21"/>
-        </w:rPr>
-        <w:t>Rüzgarın</w:t>
-      </w:r>
-      <w:proofErr w:type="gramEnd"/>
-      <w:r>
-        <w:rPr>
-          <w:rFonts w:ascii="Open Sans" w:hAnsi="Open Sans" w:cs="Open Sans"/>
-          <w:color w:val="3D3B3B"/>
-          <w:sz w:val="21"/>
-          <w:szCs w:val="21"/>
-        </w:rPr>
-        <w:t xml:space="preserve"> </w:t>
+        <w:t xml:space="preserve"> gibi sporları öğrenebileceğiniz kurs ve okullar bulunur. Rüzgarın </w:t>
       </w:r>
       <w:r>
         <w:rPr>
@@ -9204,25 +9045,14 @@
           <w:szCs w:val="30"/>
         </w:rPr>
       </w:pPr>
-      <w:proofErr w:type="gramStart"/>
-      <w:r>
-        <w:rPr>
-          <w:rFonts w:ascii="Open Sans" w:hAnsi="Open Sans" w:cs="Open Sans"/>
-          <w:color w:val="3D3B3B"/>
-          <w:sz w:val="30"/>
-          <w:szCs w:val="30"/>
-        </w:rPr>
-        <w:t>İstanbul -</w:t>
-      </w:r>
-      <w:proofErr w:type="gramEnd"/>
-      <w:r>
-        <w:rPr>
-          <w:rFonts w:ascii="Open Sans" w:hAnsi="Open Sans" w:cs="Open Sans"/>
-          <w:color w:val="3D3B3B"/>
-          <w:sz w:val="30"/>
-          <w:szCs w:val="30"/>
-        </w:rPr>
-        <w:t xml:space="preserve"> </w:t>
+      <w:r>
+        <w:rPr>
+          <w:rFonts w:ascii="Open Sans" w:hAnsi="Open Sans" w:cs="Open Sans"/>
+          <w:color w:val="3D3B3B"/>
+          <w:sz w:val="30"/>
+          <w:szCs w:val="30"/>
+        </w:rPr>
+        <w:t xml:space="preserve">İstanbul - </w:t>
       </w:r>
       <w:proofErr w:type="spellStart"/>
       <w:r>
@@ -9263,27 +9093,7 @@
           <w:sz w:val="21"/>
           <w:szCs w:val="21"/>
         </w:rPr>
-        <w:t xml:space="preserve">İstanbul’un en iyi </w:t>
-      </w:r>
-      <w:proofErr w:type="gramStart"/>
-      <w:r>
-        <w:rPr>
-          <w:rFonts w:ascii="Open Sans" w:hAnsi="Open Sans" w:cs="Open Sans"/>
-          <w:color w:val="3D3B3B"/>
-          <w:sz w:val="21"/>
-          <w:szCs w:val="21"/>
-        </w:rPr>
-        <w:t>rüzgar</w:t>
-      </w:r>
-      <w:proofErr w:type="gramEnd"/>
-      <w:r>
-        <w:rPr>
-          <w:rFonts w:ascii="Open Sans" w:hAnsi="Open Sans" w:cs="Open Sans"/>
-          <w:color w:val="3D3B3B"/>
-          <w:sz w:val="21"/>
-          <w:szCs w:val="21"/>
-        </w:rPr>
-        <w:t xml:space="preserve"> sörfü noktası olarak bilinen </w:t>
+        <w:t xml:space="preserve">İstanbul’un en iyi rüzgar sörfü noktası olarak bilinen </w:t>
       </w:r>
       <w:proofErr w:type="spellStart"/>
       <w:r>
@@ -9519,28 +9329,34 @@
           <w:sz w:val="27"/>
           <w:szCs w:val="27"/>
         </w:rPr>
-        <w:t xml:space="preserve"> yapma </w:t>
-      </w:r>
-      <w:proofErr w:type="gramStart"/>
-      <w:r>
+        <w:t xml:space="preserve"> yapma imkanı sağlıyor. 200.000m2lik oldukça büyük bir alana yayılan tesis bünyesinde konforlu ve otel kalitesinde konaklama hizmeti de veriliyor.</w:t>
+      </w:r>
+    </w:p>
+    <w:p>
+      <w:pPr>
+        <w:pStyle w:val="NormalWeb"/>
+        <w:shd w:val="clear" w:color="auto" w:fill="FFFFFF"/>
+        <w:spacing w:before="0" w:beforeAutospacing="0"/>
         <w:rPr>
           <w:rFonts w:ascii="Roboto Condensed" w:hAnsi="Roboto Condensed"/>
           <w:color w:val="888888"/>
           <w:sz w:val="27"/>
           <w:szCs w:val="27"/>
         </w:rPr>
-        <w:t>imkanı</w:t>
-      </w:r>
-      <w:proofErr w:type="gramEnd"/>
-      <w:r>
+      </w:pPr>
+    </w:p>
+    <w:p>
+      <w:pPr>
+        <w:pStyle w:val="NormalWeb"/>
+        <w:shd w:val="clear" w:color="auto" w:fill="FFFFFF"/>
+        <w:spacing w:before="0" w:beforeAutospacing="0"/>
         <w:rPr>
           <w:rFonts w:ascii="Roboto Condensed" w:hAnsi="Roboto Condensed"/>
           <w:color w:val="888888"/>
           <w:sz w:val="27"/>
           <w:szCs w:val="27"/>
         </w:rPr>
-        <w:t xml:space="preserve"> sağlıyor. 200.000m2lik oldukça büyük bir alana yayılan tesis bünyesinde konforlu ve otel kalitesinde konaklama hizmeti de veriliyor.</w:t>
-      </w:r>
+      </w:pPr>
     </w:p>
     <w:p>
       <w:pPr>
@@ -9576,7 +9392,6 @@
           <w:sz w:val="33"/>
           <w:szCs w:val="33"/>
         </w:rPr>
-        <w:lastRenderedPageBreak/>
         <w:t>Türkiye’de</w:t>
       </w:r>
       <w:proofErr w:type="spellEnd"/>
@@ -9876,7 +9691,6 @@
         <w:t xml:space="preserve">2.Kaputaş </w:t>
       </w:r>
       <w:proofErr w:type="spellStart"/>
-      <w:proofErr w:type="gramStart"/>
       <w:r>
         <w:rPr>
           <w:rFonts w:ascii="Arial" w:hAnsi="Arial" w:cs="Arial"/>
@@ -9887,7 +9701,6 @@
         <w:t>Kanyon,Antalya</w:t>
       </w:r>
       <w:proofErr w:type="spellEnd"/>
-      <w:proofErr w:type="gramEnd"/>
     </w:p>
     <w:p>
       <w:pPr>
@@ -9911,7 +9724,6 @@
         <w:t xml:space="preserve">Antalya’nın sıcağından bunalanlar ve kendine güvenenler için muhteşem bir kanyon geçişi olacak </w:t>
       </w:r>
       <w:proofErr w:type="spellStart"/>
-      <w:proofErr w:type="gramStart"/>
       <w:r>
         <w:rPr>
           <w:rFonts w:ascii="Arial" w:hAnsi="Arial" w:cs="Arial"/>
@@ -9922,7 +9734,6 @@
         <w:t>diyebilirim.Sürekli</w:t>
       </w:r>
       <w:proofErr w:type="spellEnd"/>
-      <w:proofErr w:type="gramEnd"/>
       <w:r>
         <w:rPr>
           <w:rFonts w:ascii="Arial" w:hAnsi="Arial" w:cs="Arial"/>
@@ -9971,6 +9782,107 @@
           <w:szCs w:val="27"/>
         </w:rPr>
         <w:t xml:space="preserve"> Plajı’na ulaştıysanız başarılı bir geçiş yapmışsınız demektir.</w:t>
+      </w:r>
+    </w:p>
+    <w:p/>
+    <w:p/>
+    <w:p>
+      <w:proofErr w:type="spellStart"/>
+      <w:r>
+        <w:t>Çanakkale</w:t>
+      </w:r>
+      <w:proofErr w:type="spellEnd"/>
+    </w:p>
+    <w:p>
+      <w:pPr>
+        <w:pStyle w:val="Balk2"/>
+        <w:shd w:val="clear" w:color="auto" w:fill="FFFFFF"/>
+        <w:spacing w:before="0"/>
+        <w:jc w:val="both"/>
+        <w:rPr>
+          <w:rFonts w:ascii="Helvetica" w:hAnsi="Helvetica"/>
+          <w:color w:val="212529"/>
+          <w:sz w:val="48"/>
+          <w:szCs w:val="48"/>
+          <w:lang w:val="tr-TR"/>
+        </w:rPr>
+      </w:pPr>
+      <w:proofErr w:type="spellStart"/>
+      <w:r>
+        <w:rPr>
+          <w:rStyle w:val="Gl"/>
+          <w:rFonts w:ascii="Helvetica" w:hAnsi="Helvetica"/>
+          <w:b w:val="0"/>
+          <w:bCs w:val="0"/>
+          <w:color w:val="212529"/>
+          <w:sz w:val="48"/>
+          <w:szCs w:val="48"/>
+        </w:rPr>
+        <w:t>Ayazma</w:t>
+      </w:r>
+      <w:proofErr w:type="spellEnd"/>
+      <w:r>
+        <w:rPr>
+          <w:rStyle w:val="Gl"/>
+          <w:rFonts w:ascii="Helvetica" w:hAnsi="Helvetica"/>
+          <w:b w:val="0"/>
+          <w:bCs w:val="0"/>
+          <w:color w:val="212529"/>
+          <w:sz w:val="48"/>
+          <w:szCs w:val="48"/>
+        </w:rPr>
+        <w:t xml:space="preserve"> </w:t>
+      </w:r>
+      <w:proofErr w:type="spellStart"/>
+      <w:r>
+        <w:rPr>
+          <w:rStyle w:val="Gl"/>
+          <w:rFonts w:ascii="Helvetica" w:hAnsi="Helvetica"/>
+          <w:b w:val="0"/>
+          <w:bCs w:val="0"/>
+          <w:color w:val="212529"/>
+          <w:sz w:val="48"/>
+          <w:szCs w:val="48"/>
+        </w:rPr>
+        <w:t>Şelalesi</w:t>
+      </w:r>
+      <w:proofErr w:type="spellEnd"/>
+    </w:p>
+    <w:p>
+      <w:pPr>
+        <w:pStyle w:val="NormalWeb"/>
+        <w:shd w:val="clear" w:color="auto" w:fill="FFFFFF"/>
+        <w:spacing w:before="0" w:beforeAutospacing="0"/>
+        <w:jc w:val="both"/>
+        <w:rPr>
+          <w:rFonts w:ascii="Helvetica" w:hAnsi="Helvetica"/>
+          <w:color w:val="212529"/>
+          <w:sz w:val="21"/>
+          <w:szCs w:val="21"/>
+        </w:rPr>
+      </w:pPr>
+    </w:p>
+    <w:p>
+      <w:pPr>
+        <w:pStyle w:val="NormalWeb"/>
+        <w:shd w:val="clear" w:color="auto" w:fill="FFFFFF"/>
+        <w:spacing w:before="0" w:beforeAutospacing="0"/>
+        <w:jc w:val="both"/>
+        <w:rPr>
+          <w:rFonts w:ascii="Helvetica" w:hAnsi="Helvetica"/>
+          <w:color w:val="212529"/>
+          <w:sz w:val="21"/>
+          <w:szCs w:val="21"/>
+        </w:rPr>
+      </w:pPr>
+      <w:r>
+        <w:rPr>
+          <w:rFonts w:ascii="Helvetica" w:hAnsi="Helvetica"/>
+          <w:color w:val="212529"/>
+          <w:sz w:val="21"/>
+          <w:szCs w:val="21"/>
+        </w:rPr>
+        <w:t>Çanakkale’nin şirin ve güzel köyü Bayramiç sınırları içerisinde bulunan Ayazma Şelalesi ve kamp alanı, adrenalin sporu tutkunlarının yeni uğrak yerlerinden biri olarak ön plana çıkar. Kaz Dağları’nın eteklerinde bulunan Ayazma Şelalesi bölgesinde, buz gibi suyun içerine heyecan dolu atlayışlar yapabilir ve soğuk suda yüzebilirsin. Ayrıca Kaz Dağları’nın yeşil tonlarının keyfini çıkarmak için bölgede birkaç gecelik kamp faaliyeti de gerçekleştirebilirsin.</w:t>
       </w:r>
     </w:p>
     <w:p/>

</xml_diff>